<commit_message>
Commit before switching to branch lesson-3
</commit_message>
<xml_diff>
--- a/Catalogue_Questions.docx
+++ b/Catalogue_Questions.docx
@@ -191,17 +191,8 @@
           <w:color w:val="0070C0"/>
           <w:lang w:val="en-US"/>
         </w:rPr>
-        <w:t xml:space="preserve">position: </w:t>
-      </w:r>
-      <w:proofErr w:type="gramStart"/>
-      <w:r>
-        <w:rPr>
-          <w:color w:val="0070C0"/>
-          <w:lang w:val="en-US"/>
-        </w:rPr>
-        <w:t>relative;</w:t>
-      </w:r>
-      <w:proofErr w:type="gramEnd"/>
+        <w:t>position: relative;</w:t>
+      </w:r>
     </w:p>
     <w:p>
       <w:pPr>
@@ -255,67 +246,40 @@
           <w:color w:val="0070C0"/>
           <w:lang w:val="en-US"/>
         </w:rPr>
-        <w:t xml:space="preserve">position: </w:t>
-      </w:r>
-      <w:proofErr w:type="gramStart"/>
-      <w:r>
-        <w:rPr>
-          <w:color w:val="0070C0"/>
-          <w:lang w:val="en-US"/>
-        </w:rPr>
-        <w:t>absolute;</w:t>
-      </w:r>
-      <w:proofErr w:type="gramEnd"/>
-    </w:p>
-    <w:p>
-      <w:pPr>
-        <w:spacing w:after="0"/>
-        <w:rPr>
-          <w:color w:val="0070C0"/>
-          <w:lang w:val="en-US"/>
-        </w:rPr>
-      </w:pPr>
-      <w:r>
-        <w:rPr>
-          <w:color w:val="0070C0"/>
-          <w:lang w:val="en-US"/>
-        </w:rPr>
-        <w:t xml:space="preserve">margin: </w:t>
-      </w:r>
-      <w:proofErr w:type="gramStart"/>
-      <w:r>
-        <w:rPr>
-          <w:color w:val="0070C0"/>
-          <w:lang w:val="en-US"/>
-        </w:rPr>
-        <w:t>0;</w:t>
-      </w:r>
-      <w:proofErr w:type="gramEnd"/>
-    </w:p>
-    <w:p>
-      <w:pPr>
-        <w:spacing w:after="0"/>
-        <w:rPr>
-          <w:color w:val="0070C0"/>
-          <w:lang w:val="en-US"/>
-        </w:rPr>
-      </w:pPr>
-      <w:r>
-        <w:rPr>
-          <w:color w:val="0070C0"/>
-          <w:lang w:val="en-US"/>
-        </w:rPr>
-        <w:t xml:space="preserve">top: </w:t>
-      </w:r>
-      <w:proofErr w:type="gramStart"/>
-      <w:r>
-        <w:rPr>
-          <w:color w:val="0070C0"/>
-          <w:lang w:val="en-US"/>
-        </w:rPr>
-        <w:t>0;</w:t>
-      </w:r>
-      <w:proofErr w:type="gramEnd"/>
+        <w:t>position: absolute;</w:t>
+      </w:r>
+    </w:p>
+    <w:p>
+      <w:pPr>
+        <w:spacing w:after="0"/>
+        <w:rPr>
+          <w:color w:val="0070C0"/>
+          <w:lang w:val="en-US"/>
+        </w:rPr>
+      </w:pPr>
+      <w:r>
+        <w:rPr>
+          <w:color w:val="0070C0"/>
+          <w:lang w:val="en-US"/>
+        </w:rPr>
+        <w:t>margin: 0;</w:t>
+      </w:r>
+    </w:p>
+    <w:p>
+      <w:pPr>
+        <w:spacing w:after="0"/>
+        <w:rPr>
+          <w:color w:val="0070C0"/>
+          <w:lang w:val="en-US"/>
+        </w:rPr>
+      </w:pPr>
+      <w:r>
+        <w:rPr>
+          <w:color w:val="0070C0"/>
+          <w:lang w:val="en-US"/>
+        </w:rPr>
+        <w:t>top: 0;</w:t>
+      </w:r>
     </w:p>
     <w:p>
       <w:pPr>
@@ -392,17 +356,8 @@
           <w:color w:val="0070C0"/>
           <w:lang w:val="en-US"/>
         </w:rPr>
-        <w:t>open=</w:t>
-      </w:r>
-      <w:proofErr w:type="gramStart"/>
-      <w:r>
-        <w:rPr>
-          <w:color w:val="0070C0"/>
-          <w:lang w:val="en-US"/>
-        </w:rPr>
-        <w:t>” ”</w:t>
-      </w:r>
-      <w:proofErr w:type="gramEnd"/>
+        <w:t>open=” ”</w:t>
+      </w:r>
     </w:p>
     <w:p>
       <w:pPr>
@@ -424,6 +379,52 @@
           <w:lang w:val="ru-RU"/>
         </w:rPr>
         <w:t>которое исчезает только после перезагрузки окна.</w:t>
+      </w:r>
+    </w:p>
+    <w:p>
+      <w:pPr>
+        <w:spacing w:after="0"/>
+        <w:rPr>
+          <w:lang w:val="ru-RU"/>
+        </w:rPr>
+      </w:pPr>
+    </w:p>
+    <w:p>
+      <w:pPr>
+        <w:spacing w:after="0"/>
+        <w:rPr>
+          <w:lang w:val="ru-RU"/>
+        </w:rPr>
+      </w:pPr>
+      <w:r>
+        <w:rPr>
+          <w:lang w:val="ru-RU"/>
+        </w:rPr>
+        <w:t xml:space="preserve">2) </w:t>
+      </w:r>
+      <w:r>
+        <w:rPr>
+          <w:lang w:val="ru-RU"/>
+        </w:rPr>
+        <w:t xml:space="preserve">Не смог задать заливку белым цветом для всего этого выпадающего блока. Если задаю белый цвет - то исчезает слово </w:t>
+      </w:r>
+      <w:r>
+        <w:rPr>
+          <w:lang w:val="en-US"/>
+        </w:rPr>
+        <w:t>Filter</w:t>
+      </w:r>
+      <w:r>
+        <w:rPr>
+          <w:lang w:val="ru-RU"/>
+        </w:rPr>
+        <w:t xml:space="preserve"> </w:t>
+      </w:r>
+      <w:r>
+        <w:rPr>
+          <w:lang w:val="ru-RU"/>
+        </w:rPr>
+        <w:t>(оно тоже становится белым).</w:t>
       </w:r>
     </w:p>
     <w:sectPr>

</xml_diff>